<commit_message>
casi termina el dia
</commit_message>
<xml_diff>
--- a/TABLA CLIENTE.docx
+++ b/TABLA CLIENTE.docx
@@ -354,6 +354,187 @@
         <w:rPr>
           <w:sz w:val="14"/>
         </w:rPr>
+        <w:t>TIPO</w:t>
+      </w:r>
+    </w:p>
+    <w:p>
+      <w:pPr>
+        <w:pStyle w:val="ListParagraph"/>
+        <w:numPr>
+          <w:ilvl w:val="0"/>
+          <w:numId w:val="1"/>
+        </w:numPr>
+        <w:rPr>
+          <w:sz w:val="14"/>
+        </w:rPr>
+      </w:pPr>
+      <w:r>
+        <w:rPr>
+          <w:sz w:val="14"/>
+        </w:rPr>
+        <w:t>PRIORIDAD</w:t>
+      </w:r>
+    </w:p>
+    <w:p>
+      <w:pPr>
+        <w:pStyle w:val="ListParagraph"/>
+        <w:numPr>
+          <w:ilvl w:val="0"/>
+          <w:numId w:val="1"/>
+        </w:numPr>
+        <w:rPr>
+          <w:sz w:val="14"/>
+        </w:rPr>
+      </w:pPr>
+      <w:r>
+        <w:rPr>
+          <w:sz w:val="14"/>
+        </w:rPr>
+        <w:t>ESTADO</w:t>
+      </w:r>
+    </w:p>
+    <w:p>
+      <w:pPr>
+        <w:pStyle w:val="ListParagraph"/>
+        <w:numPr>
+          <w:ilvl w:val="0"/>
+          <w:numId w:val="1"/>
+        </w:numPr>
+        <w:rPr>
+          <w:sz w:val="14"/>
+        </w:rPr>
+      </w:pPr>
+      <w:r>
+        <w:rPr>
+          <w:sz w:val="14"/>
+        </w:rPr>
+        <w:t>COMENTARIO</w:t>
+      </w:r>
+    </w:p>
+    <w:p>
+      <w:pPr>
+        <w:rPr>
+          <w:b/>
+          <w:sz w:val="14"/>
+        </w:rPr>
+      </w:pPr>
+      <w:r>
+        <w:rPr>
+          <w:b/>
+          <w:sz w:val="14"/>
+        </w:rPr>
+        <w:t>TABLA PIEZAS_GRAFICAS</w:t>
+      </w:r>
+    </w:p>
+    <w:p>
+      <w:pPr>
+        <w:pStyle w:val="ListParagraph"/>
+        <w:numPr>
+          <w:ilvl w:val="0"/>
+          <w:numId w:val="1"/>
+        </w:numPr>
+        <w:rPr>
+          <w:sz w:val="14"/>
+        </w:rPr>
+      </w:pPr>
+      <w:r>
+        <w:rPr>
+          <w:sz w:val="14"/>
+        </w:rPr>
+        <w:t>TIPO</w:t>
+      </w:r>
+    </w:p>
+    <w:p>
+      <w:pPr>
+        <w:pStyle w:val="ListParagraph"/>
+        <w:numPr>
+          <w:ilvl w:val="0"/>
+          <w:numId w:val="1"/>
+        </w:numPr>
+        <w:rPr>
+          <w:sz w:val="14"/>
+        </w:rPr>
+      </w:pPr>
+      <w:r>
+        <w:rPr>
+          <w:sz w:val="14"/>
+        </w:rPr>
+        <w:t>CANTIDAD</w:t>
+      </w:r>
+    </w:p>
+    <w:p>
+      <w:pPr>
+        <w:pStyle w:val="ListParagraph"/>
+        <w:numPr>
+          <w:ilvl w:val="0"/>
+          <w:numId w:val="1"/>
+        </w:numPr>
+        <w:rPr>
+          <w:sz w:val="14"/>
+        </w:rPr>
+      </w:pPr>
+      <w:r>
+        <w:rPr>
+          <w:sz w:val="14"/>
+        </w:rPr>
+        <w:t>COMENTARIOS</w:t>
+      </w:r>
+    </w:p>
+    <w:p>
+      <w:pPr>
+        <w:rPr>
+          <w:b/>
+          <w:sz w:val="14"/>
+        </w:rPr>
+      </w:pPr>
+      <w:r>
+        <w:rPr>
+          <w:b/>
+          <w:sz w:val="14"/>
+        </w:rPr>
+        <w:t xml:space="preserve">TABLA </w:t>
+      </w:r>
+      <w:r>
+        <w:rPr>
+          <w:b/>
+          <w:sz w:val="14"/>
+        </w:rPr>
+        <w:t>USUARIOS</w:t>
+      </w:r>
+    </w:p>
+    <w:p>
+      <w:pPr>
+        <w:pStyle w:val="ListParagraph"/>
+        <w:numPr>
+          <w:ilvl w:val="0"/>
+          <w:numId w:val="1"/>
+        </w:numPr>
+        <w:rPr>
+          <w:sz w:val="14"/>
+        </w:rPr>
+      </w:pPr>
+      <w:r>
+        <w:rPr>
+          <w:sz w:val="14"/>
+        </w:rPr>
+        <w:t>NOMBRE</w:t>
+      </w:r>
+    </w:p>
+    <w:p>
+      <w:pPr>
+        <w:pStyle w:val="ListParagraph"/>
+        <w:numPr>
+          <w:ilvl w:val="0"/>
+          <w:numId w:val="1"/>
+        </w:numPr>
+        <w:rPr>
+          <w:sz w:val="14"/>
+        </w:rPr>
+      </w:pPr>
+      <w:r>
+        <w:rPr>
+          <w:sz w:val="14"/>
+        </w:rPr>
         <w:t>APELLIDO</w:t>
       </w:r>
     </w:p>
@@ -372,43 +553,115 @@
         <w:rPr>
           <w:sz w:val="14"/>
         </w:rPr>
-        <w:t>SITIO_WEB</w:t>
-      </w:r>
-    </w:p>
-    <w:p>
-      <w:pPr>
-        <w:pStyle w:val="ListParagraph"/>
-        <w:numPr>
-          <w:ilvl w:val="0"/>
-          <w:numId w:val="1"/>
-        </w:numPr>
-        <w:rPr>
-          <w:sz w:val="14"/>
-        </w:rPr>
-      </w:pPr>
-      <w:r>
-        <w:rPr>
-          <w:sz w:val="14"/>
-        </w:rPr>
-        <w:t>CIUDAD</w:t>
-      </w:r>
-    </w:p>
-    <w:p>
-      <w:pPr>
-        <w:pStyle w:val="ListParagraph"/>
-        <w:numPr>
-          <w:ilvl w:val="0"/>
-          <w:numId w:val="1"/>
-        </w:numPr>
-        <w:rPr>
-          <w:sz w:val="14"/>
-        </w:rPr>
-      </w:pPr>
-      <w:r>
-        <w:rPr>
-          <w:sz w:val="14"/>
-        </w:rPr>
-        <w:t>PAIS</w:t>
+        <w:t>RANGO</w:t>
+      </w:r>
+    </w:p>
+    <w:p>
+      <w:pPr>
+        <w:pStyle w:val="ListParagraph"/>
+        <w:numPr>
+          <w:ilvl w:val="0"/>
+          <w:numId w:val="1"/>
+        </w:numPr>
+        <w:rPr>
+          <w:sz w:val="14"/>
+        </w:rPr>
+      </w:pPr>
+      <w:r>
+        <w:rPr>
+          <w:sz w:val="14"/>
+        </w:rPr>
+        <w:t>EMAIL</w:t>
+      </w:r>
+    </w:p>
+    <w:p>
+      <w:pPr>
+        <w:pStyle w:val="ListParagraph"/>
+        <w:numPr>
+          <w:ilvl w:val="0"/>
+          <w:numId w:val="1"/>
+        </w:numPr>
+        <w:rPr>
+          <w:sz w:val="14"/>
+        </w:rPr>
+      </w:pPr>
+      <w:r>
+        <w:rPr>
+          <w:sz w:val="14"/>
+        </w:rPr>
+        <w:t>PASSWORD</w:t>
+      </w:r>
+    </w:p>
+    <w:p>
+      <w:pPr>
+        <w:pStyle w:val="ListParagraph"/>
+        <w:numPr>
+          <w:ilvl w:val="0"/>
+          <w:numId w:val="1"/>
+        </w:numPr>
+        <w:rPr>
+          <w:sz w:val="14"/>
+        </w:rPr>
+      </w:pPr>
+      <w:r>
+        <w:rPr>
+          <w:sz w:val="14"/>
+        </w:rPr>
+        <w:t>FECHA NACIMIENTO</w:t>
+      </w:r>
+    </w:p>
+    <w:p>
+      <w:pPr>
+        <w:pStyle w:val="ListParagraph"/>
+        <w:numPr>
+          <w:ilvl w:val="0"/>
+          <w:numId w:val="1"/>
+        </w:numPr>
+        <w:rPr>
+          <w:sz w:val="14"/>
+        </w:rPr>
+      </w:pPr>
+      <w:r>
+        <w:rPr>
+          <w:sz w:val="14"/>
+        </w:rPr>
+        <w:t>ALIAS</w:t>
+      </w:r>
+    </w:p>
+    <w:p>
+      <w:pPr>
+        <w:pStyle w:val="ListParagraph"/>
+        <w:numPr>
+          <w:ilvl w:val="0"/>
+          <w:numId w:val="1"/>
+        </w:numPr>
+        <w:rPr>
+          <w:sz w:val="14"/>
+        </w:rPr>
+      </w:pPr>
+      <w:r>
+        <w:rPr>
+          <w:sz w:val="14"/>
+        </w:rPr>
+        <w:t xml:space="preserve"> CUIT </w:t>
+      </w:r>
+    </w:p>
+    <w:p>
+      <w:pPr>
+        <w:pStyle w:val="ListParagraph"/>
+        <w:numPr>
+          <w:ilvl w:val="0"/>
+          <w:numId w:val="1"/>
+        </w:numPr>
+        <w:rPr>
+          <w:sz w:val="14"/>
+        </w:rPr>
+      </w:pPr>
+      <w:r>
+        <w:rPr>
+          <w:sz w:val="14"/>
+        </w:rPr>
+        <w:t>DIRECCION</w:t>
       </w:r>
     </w:p>
     <w:p>
@@ -431,201 +684,65 @@
     </w:p>
     <w:p>
       <w:pPr>
-        <w:rPr>
-          <w:sz w:val="14"/>
-        </w:rPr>
-      </w:pPr>
-    </w:p>
-    <w:p>
-      <w:pPr>
-        <w:rPr>
-          <w:sz w:val="14"/>
-        </w:rPr>
-      </w:pPr>
-    </w:p>
-    <w:p>
-      <w:pPr>
-        <w:rPr>
-          <w:b/>
-          <w:sz w:val="14"/>
-        </w:rPr>
-      </w:pPr>
-      <w:r>
-        <w:rPr>
-          <w:b/>
-          <w:sz w:val="14"/>
-        </w:rPr>
-        <w:t>TABLA PIEZAS_GRAFICAS</w:t>
-      </w:r>
-    </w:p>
-    <w:p>
-      <w:pPr>
-        <w:pStyle w:val="ListParagraph"/>
-        <w:numPr>
-          <w:ilvl w:val="0"/>
-          <w:numId w:val="1"/>
-        </w:numPr>
-        <w:rPr>
-          <w:sz w:val="14"/>
-        </w:rPr>
-      </w:pPr>
-      <w:r>
-        <w:rPr>
-          <w:sz w:val="14"/>
-        </w:rPr>
-        <w:t>TIPO</w:t>
-      </w:r>
-    </w:p>
-    <w:p>
-      <w:pPr>
-        <w:pStyle w:val="ListParagraph"/>
-        <w:numPr>
-          <w:ilvl w:val="0"/>
-          <w:numId w:val="1"/>
-        </w:numPr>
-        <w:rPr>
-          <w:sz w:val="14"/>
-        </w:rPr>
-      </w:pPr>
-      <w:r>
-        <w:rPr>
-          <w:sz w:val="14"/>
-        </w:rPr>
-        <w:t>CANTIDAD</w:t>
-      </w:r>
-    </w:p>
-    <w:p>
-      <w:pPr>
-        <w:pStyle w:val="ListParagraph"/>
-        <w:numPr>
-          <w:ilvl w:val="0"/>
-          <w:numId w:val="1"/>
-        </w:numPr>
-        <w:rPr>
-          <w:sz w:val="14"/>
-        </w:rPr>
-      </w:pPr>
-      <w:r>
-        <w:rPr>
-          <w:sz w:val="14"/>
-        </w:rPr>
-        <w:t>COMENTARIOS</w:t>
-      </w:r>
-    </w:p>
-    <w:p>
-      <w:pPr>
-        <w:rPr>
-          <w:b/>
-          <w:sz w:val="14"/>
-        </w:rPr>
-      </w:pPr>
-      <w:r>
-        <w:rPr>
-          <w:b/>
-          <w:sz w:val="14"/>
-        </w:rPr>
-        <w:t xml:space="preserve">TABLA </w:t>
-      </w:r>
-      <w:r>
-        <w:rPr>
-          <w:b/>
-          <w:sz w:val="14"/>
-        </w:rPr>
-        <w:t>USUARIOS</w:t>
-      </w:r>
-    </w:p>
-    <w:p>
-      <w:pPr>
-        <w:pStyle w:val="ListParagraph"/>
-        <w:numPr>
-          <w:ilvl w:val="0"/>
-          <w:numId w:val="1"/>
-        </w:numPr>
-        <w:rPr>
-          <w:sz w:val="14"/>
-        </w:rPr>
-      </w:pPr>
-      <w:r>
-        <w:rPr>
-          <w:sz w:val="14"/>
-        </w:rPr>
-        <w:t>NOMBRE</w:t>
-      </w:r>
-    </w:p>
-    <w:p>
-      <w:pPr>
-        <w:pStyle w:val="ListParagraph"/>
-        <w:numPr>
-          <w:ilvl w:val="0"/>
-          <w:numId w:val="1"/>
-        </w:numPr>
-        <w:rPr>
-          <w:sz w:val="14"/>
-        </w:rPr>
-      </w:pPr>
-      <w:r>
-        <w:rPr>
-          <w:sz w:val="14"/>
-        </w:rPr>
-        <w:t>APELLIDO</w:t>
-      </w:r>
-    </w:p>
-    <w:p>
-      <w:pPr>
-        <w:pStyle w:val="ListParagraph"/>
-        <w:numPr>
-          <w:ilvl w:val="0"/>
-          <w:numId w:val="1"/>
-        </w:numPr>
-        <w:rPr>
-          <w:sz w:val="14"/>
-        </w:rPr>
-      </w:pPr>
-      <w:r>
-        <w:rPr>
-          <w:sz w:val="14"/>
-        </w:rPr>
-        <w:t>RANGO</w:t>
-      </w:r>
-    </w:p>
-    <w:p>
-      <w:pPr>
-        <w:pStyle w:val="ListParagraph"/>
-        <w:numPr>
-          <w:ilvl w:val="0"/>
-          <w:numId w:val="1"/>
-        </w:numPr>
-        <w:rPr>
-          <w:sz w:val="14"/>
-        </w:rPr>
-      </w:pPr>
-      <w:r>
-        <w:rPr>
-          <w:sz w:val="14"/>
-        </w:rPr>
-        <w:t>EMAIL</w:t>
-      </w:r>
-    </w:p>
-    <w:p>
-      <w:pPr>
-        <w:pStyle w:val="ListParagraph"/>
-        <w:numPr>
-          <w:ilvl w:val="0"/>
-          <w:numId w:val="1"/>
-        </w:numPr>
-        <w:rPr>
-          <w:sz w:val="14"/>
-        </w:rPr>
-      </w:pPr>
-      <w:r>
-        <w:rPr>
-          <w:sz w:val="14"/>
-        </w:rPr>
-        <w:t>PASSWORD</w:t>
-      </w:r>
-    </w:p>
-    <w:p>
-      <w:pPr>
+        <w:pStyle w:val="ListParagraph"/>
+        <w:numPr>
+          <w:ilvl w:val="0"/>
+          <w:numId w:val="1"/>
+        </w:numPr>
+        <w:rPr>
+          <w:sz w:val="14"/>
+        </w:rPr>
+      </w:pPr>
+      <w:r>
+        <w:rPr>
+          <w:sz w:val="14"/>
+        </w:rPr>
+        <w:t>OBRA SOCIAL</w:t>
+      </w:r>
+    </w:p>
+    <w:p>
+      <w:pPr>
+        <w:pStyle w:val="ListParagraph"/>
+        <w:numPr>
+          <w:ilvl w:val="0"/>
+          <w:numId w:val="1"/>
+        </w:numPr>
+        <w:rPr>
+          <w:sz w:val="14"/>
+        </w:rPr>
+      </w:pPr>
+      <w:r>
+        <w:rPr>
+          <w:sz w:val="14"/>
+        </w:rPr>
+        <w:t>SERVICIO DE EMERGENCIAS</w:t>
+      </w:r>
+    </w:p>
+    <w:p>
+      <w:pPr>
+        <w:pStyle w:val="ListParagraph"/>
+        <w:numPr>
+          <w:ilvl w:val="0"/>
+          <w:numId w:val="1"/>
+        </w:numPr>
+        <w:rPr>
+          <w:sz w:val="14"/>
+        </w:rPr>
+      </w:pPr>
+      <w:r>
+        <w:rPr>
+          <w:sz w:val="14"/>
+        </w:rPr>
+        <w:t>SERVICIO DE EMERGENCIA TELEFONO</w:t>
+      </w:r>
+    </w:p>
+    <w:p>
+      <w:pPr>
+        <w:pStyle w:val="ListParagraph"/>
+        <w:numPr>
+          <w:ilvl w:val="0"/>
+          <w:numId w:val="1"/>
+        </w:numPr>
         <w:rPr>
           <w:sz w:val="14"/>
         </w:rPr>
@@ -645,163 +762,6 @@
           <w:b/>
           <w:sz w:val="14"/>
         </w:rPr>
-        <w:t>TABLA DATOS USUARIO</w:t>
-      </w:r>
-    </w:p>
-    <w:p>
-      <w:pPr>
-        <w:pStyle w:val="ListParagraph"/>
-        <w:numPr>
-          <w:ilvl w:val="0"/>
-          <w:numId w:val="1"/>
-        </w:numPr>
-        <w:rPr>
-          <w:sz w:val="14"/>
-        </w:rPr>
-      </w:pPr>
-      <w:r>
-        <w:rPr>
-          <w:sz w:val="14"/>
-        </w:rPr>
-        <w:t>FECHA NACIMIENTO</w:t>
-      </w:r>
-    </w:p>
-    <w:p>
-      <w:pPr>
-        <w:pStyle w:val="ListParagraph"/>
-        <w:numPr>
-          <w:ilvl w:val="0"/>
-          <w:numId w:val="1"/>
-        </w:numPr>
-        <w:rPr>
-          <w:sz w:val="14"/>
-        </w:rPr>
-      </w:pPr>
-      <w:r>
-        <w:rPr>
-          <w:sz w:val="14"/>
-        </w:rPr>
-        <w:t>ALIAS</w:t>
-      </w:r>
-    </w:p>
-    <w:p>
-      <w:pPr>
-        <w:pStyle w:val="ListParagraph"/>
-        <w:numPr>
-          <w:ilvl w:val="0"/>
-          <w:numId w:val="1"/>
-        </w:numPr>
-        <w:rPr>
-          <w:sz w:val="14"/>
-        </w:rPr>
-      </w:pPr>
-      <w:r>
-        <w:rPr>
-          <w:sz w:val="14"/>
-        </w:rPr>
-        <w:t xml:space="preserve"> CUIT </w:t>
-      </w:r>
-    </w:p>
-    <w:p>
-      <w:pPr>
-        <w:pStyle w:val="ListParagraph"/>
-        <w:numPr>
-          <w:ilvl w:val="0"/>
-          <w:numId w:val="1"/>
-        </w:numPr>
-        <w:rPr>
-          <w:sz w:val="14"/>
-        </w:rPr>
-      </w:pPr>
-      <w:r>
-        <w:rPr>
-          <w:sz w:val="14"/>
-        </w:rPr>
-        <w:t>DIRECCION</w:t>
-      </w:r>
-    </w:p>
-    <w:p>
-      <w:pPr>
-        <w:pStyle w:val="ListParagraph"/>
-        <w:numPr>
-          <w:ilvl w:val="0"/>
-          <w:numId w:val="1"/>
-        </w:numPr>
-        <w:rPr>
-          <w:sz w:val="14"/>
-        </w:rPr>
-      </w:pPr>
-      <w:r>
-        <w:rPr>
-          <w:sz w:val="14"/>
-        </w:rPr>
-        <w:t>TELEFONO</w:t>
-      </w:r>
-    </w:p>
-    <w:p>
-      <w:pPr>
-        <w:pStyle w:val="ListParagraph"/>
-        <w:numPr>
-          <w:ilvl w:val="0"/>
-          <w:numId w:val="1"/>
-        </w:numPr>
-        <w:rPr>
-          <w:sz w:val="14"/>
-        </w:rPr>
-      </w:pPr>
-      <w:r>
-        <w:rPr>
-          <w:sz w:val="14"/>
-        </w:rPr>
-        <w:t>OBRA SOCIAL</w:t>
-      </w:r>
-    </w:p>
-    <w:p>
-      <w:pPr>
-        <w:pStyle w:val="ListParagraph"/>
-        <w:numPr>
-          <w:ilvl w:val="0"/>
-          <w:numId w:val="1"/>
-        </w:numPr>
-        <w:rPr>
-          <w:sz w:val="14"/>
-        </w:rPr>
-      </w:pPr>
-      <w:r>
-        <w:rPr>
-          <w:sz w:val="14"/>
-        </w:rPr>
-        <w:t>SERVICIO DE EMERGENCIAS</w:t>
-      </w:r>
-    </w:p>
-    <w:p>
-      <w:pPr>
-        <w:pStyle w:val="ListParagraph"/>
-        <w:numPr>
-          <w:ilvl w:val="0"/>
-          <w:numId w:val="1"/>
-        </w:numPr>
-        <w:rPr>
-          <w:sz w:val="14"/>
-        </w:rPr>
-      </w:pPr>
-      <w:r>
-        <w:rPr>
-          <w:sz w:val="14"/>
-        </w:rPr>
-        <w:t>SERVICIO DE EMERGENCIA TELEFONO</w:t>
-      </w:r>
-    </w:p>
-    <w:p>
-      <w:pPr>
-        <w:rPr>
-          <w:sz w:val="14"/>
-        </w:rPr>
-      </w:pPr>
-      <w:r>
-        <w:rPr>
-          <w:sz w:val="14"/>
-        </w:rPr>
         <w:t>TABLA CONTACTO_FAMILIAR</w:t>
       </w:r>
     </w:p>
@@ -878,7 +838,6 @@
           <w:b/>
           <w:sz w:val="14"/>
         </w:rPr>
-        <w:lastRenderedPageBreak/>
         <w:t>FUNCION DE ESTADISTICAS</w:t>
       </w:r>
     </w:p>

</xml_diff>

<commit_message>
update modelos controladores database
</commit_message>
<xml_diff>
--- a/TABLA CLIENTE.docx
+++ b/TABLA CLIENTE.docx
@@ -301,335 +301,39 @@
     </w:p>
     <w:p>
       <w:pPr>
-        <w:rPr>
-          <w:b/>
-          <w:sz w:val="14"/>
-        </w:rPr>
-      </w:pPr>
-      <w:r>
-        <w:rPr>
-          <w:b/>
-          <w:sz w:val="14"/>
-        </w:rPr>
-        <w:t xml:space="preserve">TABLA </w:t>
-      </w:r>
-      <w:r>
-        <w:rPr>
-          <w:b/>
-          <w:sz w:val="14"/>
-        </w:rPr>
-        <w:t>TAREAS</w:t>
-      </w:r>
-    </w:p>
-    <w:p>
-      <w:pPr>
-        <w:pStyle w:val="ListParagraph"/>
-        <w:numPr>
-          <w:ilvl w:val="0"/>
-          <w:numId w:val="1"/>
-        </w:numPr>
-        <w:rPr>
-          <w:sz w:val="14"/>
-        </w:rPr>
-      </w:pPr>
-      <w:r>
-        <w:rPr>
-          <w:sz w:val="14"/>
-        </w:rPr>
-        <w:t>NOMBRE</w:t>
-      </w:r>
-    </w:p>
-    <w:p>
-      <w:pPr>
-        <w:pStyle w:val="ListParagraph"/>
-        <w:numPr>
-          <w:ilvl w:val="0"/>
-          <w:numId w:val="1"/>
-        </w:numPr>
-        <w:rPr>
-          <w:sz w:val="14"/>
-        </w:rPr>
-      </w:pPr>
-      <w:r>
-        <w:rPr>
-          <w:sz w:val="14"/>
-        </w:rPr>
-        <w:t>APELLIDO</w:t>
-      </w:r>
-    </w:p>
-    <w:p>
-      <w:pPr>
-        <w:pStyle w:val="ListParagraph"/>
-        <w:numPr>
-          <w:ilvl w:val="0"/>
-          <w:numId w:val="1"/>
-        </w:numPr>
-        <w:rPr>
-          <w:sz w:val="14"/>
-        </w:rPr>
-      </w:pPr>
-      <w:r>
-        <w:rPr>
-          <w:sz w:val="14"/>
-        </w:rPr>
-        <w:t>SITIO_WEB</w:t>
-      </w:r>
-    </w:p>
-    <w:p>
-      <w:pPr>
-        <w:pStyle w:val="ListParagraph"/>
-        <w:numPr>
-          <w:ilvl w:val="0"/>
-          <w:numId w:val="1"/>
-        </w:numPr>
-        <w:rPr>
-          <w:sz w:val="14"/>
-        </w:rPr>
-      </w:pPr>
-      <w:r>
-        <w:rPr>
-          <w:sz w:val="14"/>
-        </w:rPr>
-        <w:t>CIUDAD</w:t>
-      </w:r>
-    </w:p>
-    <w:p>
-      <w:pPr>
-        <w:pStyle w:val="ListParagraph"/>
-        <w:numPr>
-          <w:ilvl w:val="0"/>
-          <w:numId w:val="1"/>
-        </w:numPr>
-        <w:rPr>
-          <w:sz w:val="14"/>
-        </w:rPr>
-      </w:pPr>
-      <w:r>
-        <w:rPr>
-          <w:sz w:val="14"/>
-        </w:rPr>
-        <w:t>PAIS</w:t>
-      </w:r>
-    </w:p>
-    <w:p>
-      <w:pPr>
-        <w:pStyle w:val="ListParagraph"/>
-        <w:numPr>
-          <w:ilvl w:val="0"/>
-          <w:numId w:val="1"/>
-        </w:numPr>
-        <w:rPr>
-          <w:sz w:val="14"/>
-        </w:rPr>
-      </w:pPr>
-      <w:r>
-        <w:rPr>
-          <w:sz w:val="14"/>
-        </w:rPr>
-        <w:t>TELEFONO</w:t>
-      </w:r>
-    </w:p>
-    <w:p>
-      <w:pPr>
-        <w:rPr>
-          <w:sz w:val="14"/>
-        </w:rPr>
-      </w:pPr>
-    </w:p>
-    <w:p>
-      <w:pPr>
-        <w:rPr>
-          <w:sz w:val="14"/>
-        </w:rPr>
-      </w:pPr>
-    </w:p>
-    <w:p>
-      <w:pPr>
-        <w:rPr>
-          <w:b/>
-          <w:sz w:val="14"/>
-        </w:rPr>
-      </w:pPr>
-      <w:r>
-        <w:rPr>
-          <w:b/>
-          <w:sz w:val="14"/>
-        </w:rPr>
-        <w:t>TABLA PIEZAS_GRAFICAS</w:t>
-      </w:r>
-    </w:p>
-    <w:p>
-      <w:pPr>
-        <w:pStyle w:val="ListParagraph"/>
-        <w:numPr>
-          <w:ilvl w:val="0"/>
-          <w:numId w:val="1"/>
-        </w:numPr>
-        <w:rPr>
-          <w:sz w:val="14"/>
-        </w:rPr>
-      </w:pPr>
-      <w:r>
-        <w:rPr>
-          <w:sz w:val="14"/>
-        </w:rPr>
-        <w:t>TIPO</w:t>
-      </w:r>
-    </w:p>
-    <w:p>
-      <w:pPr>
-        <w:pStyle w:val="ListParagraph"/>
-        <w:numPr>
-          <w:ilvl w:val="0"/>
-          <w:numId w:val="1"/>
-        </w:numPr>
-        <w:rPr>
-          <w:sz w:val="14"/>
-        </w:rPr>
-      </w:pPr>
-      <w:r>
-        <w:rPr>
-          <w:sz w:val="14"/>
-        </w:rPr>
-        <w:t>CANTIDAD</w:t>
-      </w:r>
-    </w:p>
-    <w:p>
-      <w:pPr>
-        <w:pStyle w:val="ListParagraph"/>
-        <w:numPr>
-          <w:ilvl w:val="0"/>
-          <w:numId w:val="1"/>
-        </w:numPr>
-        <w:rPr>
-          <w:sz w:val="14"/>
-        </w:rPr>
-      </w:pPr>
-      <w:r>
-        <w:rPr>
-          <w:sz w:val="14"/>
-        </w:rPr>
-        <w:t>COMENTARIOS</w:t>
-      </w:r>
-    </w:p>
-    <w:p>
-      <w:pPr>
-        <w:rPr>
-          <w:b/>
-          <w:sz w:val="14"/>
-        </w:rPr>
-      </w:pPr>
-      <w:r>
-        <w:rPr>
-          <w:b/>
-          <w:sz w:val="14"/>
-        </w:rPr>
-        <w:t xml:space="preserve">TABLA </w:t>
-      </w:r>
-      <w:r>
-        <w:rPr>
-          <w:b/>
-          <w:sz w:val="14"/>
-        </w:rPr>
-        <w:t>USUARIOS</w:t>
-      </w:r>
-    </w:p>
-    <w:p>
-      <w:pPr>
-        <w:pStyle w:val="ListParagraph"/>
-        <w:numPr>
-          <w:ilvl w:val="0"/>
-          <w:numId w:val="1"/>
-        </w:numPr>
-        <w:rPr>
-          <w:sz w:val="14"/>
-        </w:rPr>
-      </w:pPr>
-      <w:r>
-        <w:rPr>
-          <w:sz w:val="14"/>
-        </w:rPr>
-        <w:t>NOMBRE</w:t>
-      </w:r>
-    </w:p>
-    <w:p>
-      <w:pPr>
-        <w:pStyle w:val="ListParagraph"/>
-        <w:numPr>
-          <w:ilvl w:val="0"/>
-          <w:numId w:val="1"/>
-        </w:numPr>
-        <w:rPr>
-          <w:sz w:val="14"/>
-        </w:rPr>
-      </w:pPr>
-      <w:r>
-        <w:rPr>
-          <w:sz w:val="14"/>
-        </w:rPr>
-        <w:t>APELLIDO</w:t>
-      </w:r>
-    </w:p>
-    <w:p>
-      <w:pPr>
-        <w:pStyle w:val="ListParagraph"/>
-        <w:numPr>
-          <w:ilvl w:val="0"/>
-          <w:numId w:val="1"/>
-        </w:numPr>
-        <w:rPr>
-          <w:sz w:val="14"/>
-        </w:rPr>
-      </w:pPr>
-      <w:r>
-        <w:rPr>
-          <w:sz w:val="14"/>
-        </w:rPr>
-        <w:t>RANGO</w:t>
-      </w:r>
-    </w:p>
-    <w:p>
-      <w:pPr>
-        <w:pStyle w:val="ListParagraph"/>
-        <w:numPr>
-          <w:ilvl w:val="0"/>
-          <w:numId w:val="1"/>
-        </w:numPr>
-        <w:rPr>
-          <w:sz w:val="14"/>
-        </w:rPr>
-      </w:pPr>
-      <w:r>
-        <w:rPr>
-          <w:sz w:val="14"/>
-        </w:rPr>
-        <w:t>EMAIL</w:t>
-      </w:r>
-    </w:p>
-    <w:p>
-      <w:pPr>
-        <w:pStyle w:val="ListParagraph"/>
-        <w:numPr>
-          <w:ilvl w:val="0"/>
-          <w:numId w:val="1"/>
-        </w:numPr>
-        <w:rPr>
-          <w:sz w:val="14"/>
-        </w:rPr>
-      </w:pPr>
-      <w:r>
-        <w:rPr>
-          <w:sz w:val="14"/>
-        </w:rPr>
-        <w:t>PASSWORD</w:t>
-      </w:r>
-    </w:p>
-    <w:p>
-      <w:pPr>
-        <w:rPr>
-          <w:sz w:val="14"/>
-        </w:rPr>
-      </w:pPr>
+        <w:pStyle w:val="ListParagraph"/>
+        <w:numPr>
+          <w:ilvl w:val="0"/>
+          <w:numId w:val="1"/>
+        </w:numPr>
+        <w:rPr>
+          <w:sz w:val="14"/>
+        </w:rPr>
+      </w:pPr>
+      <w:r>
+        <w:rPr>
+          <w:sz w:val="14"/>
+        </w:rPr>
+        <w:t>FECHA</w:t>
+      </w:r>
+    </w:p>
+    <w:p>
+      <w:pPr>
+        <w:pStyle w:val="ListParagraph"/>
+        <w:numPr>
+          <w:ilvl w:val="0"/>
+          <w:numId w:val="1"/>
+        </w:numPr>
+        <w:rPr>
+          <w:sz w:val="14"/>
+        </w:rPr>
+      </w:pPr>
+      <w:r>
+        <w:rPr>
+          <w:sz w:val="14"/>
+        </w:rPr>
+        <w:t>HORA</w:t>
+      </w:r>
       <w:bookmarkStart w:id="0" w:name="_GoBack"/>
       <w:bookmarkEnd w:id="0"/>
     </w:p>
@@ -645,6 +349,338 @@
           <w:b/>
           <w:sz w:val="14"/>
         </w:rPr>
+        <w:t xml:space="preserve">TABLA </w:t>
+      </w:r>
+      <w:r>
+        <w:rPr>
+          <w:b/>
+          <w:sz w:val="14"/>
+        </w:rPr>
+        <w:t>TAREAS</w:t>
+      </w:r>
+    </w:p>
+    <w:p>
+      <w:pPr>
+        <w:pStyle w:val="ListParagraph"/>
+        <w:numPr>
+          <w:ilvl w:val="0"/>
+          <w:numId w:val="1"/>
+        </w:numPr>
+        <w:rPr>
+          <w:sz w:val="14"/>
+        </w:rPr>
+      </w:pPr>
+      <w:r>
+        <w:rPr>
+          <w:sz w:val="14"/>
+        </w:rPr>
+        <w:t>NOMBRE</w:t>
+      </w:r>
+    </w:p>
+    <w:p>
+      <w:pPr>
+        <w:pStyle w:val="ListParagraph"/>
+        <w:numPr>
+          <w:ilvl w:val="0"/>
+          <w:numId w:val="1"/>
+        </w:numPr>
+        <w:rPr>
+          <w:sz w:val="14"/>
+        </w:rPr>
+      </w:pPr>
+      <w:r>
+        <w:rPr>
+          <w:sz w:val="14"/>
+        </w:rPr>
+        <w:t>PRIORIDAD</w:t>
+      </w:r>
+    </w:p>
+    <w:p>
+      <w:pPr>
+        <w:pStyle w:val="ListParagraph"/>
+        <w:numPr>
+          <w:ilvl w:val="0"/>
+          <w:numId w:val="1"/>
+        </w:numPr>
+        <w:rPr>
+          <w:sz w:val="14"/>
+        </w:rPr>
+      </w:pPr>
+      <w:r>
+        <w:rPr>
+          <w:sz w:val="14"/>
+        </w:rPr>
+        <w:t>ESTADO</w:t>
+      </w:r>
+    </w:p>
+    <w:p>
+      <w:pPr>
+        <w:pStyle w:val="ListParagraph"/>
+        <w:numPr>
+          <w:ilvl w:val="0"/>
+          <w:numId w:val="1"/>
+        </w:numPr>
+        <w:rPr>
+          <w:sz w:val="14"/>
+        </w:rPr>
+      </w:pPr>
+      <w:r>
+        <w:rPr>
+          <w:sz w:val="14"/>
+        </w:rPr>
+        <w:t>COMENTARIOS</w:t>
+      </w:r>
+    </w:p>
+    <w:p>
+      <w:pPr>
+        <w:pStyle w:val="ListParagraph"/>
+        <w:numPr>
+          <w:ilvl w:val="0"/>
+          <w:numId w:val="1"/>
+        </w:numPr>
+        <w:rPr>
+          <w:sz w:val="14"/>
+        </w:rPr>
+      </w:pPr>
+      <w:r>
+        <w:rPr>
+          <w:sz w:val="14"/>
+        </w:rPr>
+        <w:t>FECHA</w:t>
+      </w:r>
+    </w:p>
+    <w:p>
+      <w:pPr>
+        <w:pStyle w:val="ListParagraph"/>
+        <w:numPr>
+          <w:ilvl w:val="0"/>
+          <w:numId w:val="1"/>
+        </w:numPr>
+        <w:rPr>
+          <w:sz w:val="14"/>
+        </w:rPr>
+      </w:pPr>
+      <w:r>
+        <w:rPr>
+          <w:sz w:val="14"/>
+        </w:rPr>
+        <w:t>HORA</w:t>
+      </w:r>
+    </w:p>
+    <w:p>
+      <w:pPr>
+        <w:rPr>
+          <w:sz w:val="14"/>
+        </w:rPr>
+      </w:pPr>
+    </w:p>
+    <w:p>
+      <w:pPr>
+        <w:rPr>
+          <w:sz w:val="14"/>
+        </w:rPr>
+      </w:pPr>
+    </w:p>
+    <w:p>
+      <w:pPr>
+        <w:rPr>
+          <w:b/>
+          <w:sz w:val="14"/>
+        </w:rPr>
+      </w:pPr>
+      <w:r>
+        <w:rPr>
+          <w:b/>
+          <w:sz w:val="14"/>
+        </w:rPr>
+        <w:t>TABLA PIEZAS_GRAFICAS</w:t>
+      </w:r>
+    </w:p>
+    <w:p>
+      <w:pPr>
+        <w:pStyle w:val="ListParagraph"/>
+        <w:numPr>
+          <w:ilvl w:val="0"/>
+          <w:numId w:val="1"/>
+        </w:numPr>
+        <w:rPr>
+          <w:sz w:val="14"/>
+        </w:rPr>
+      </w:pPr>
+      <w:r>
+        <w:rPr>
+          <w:sz w:val="14"/>
+        </w:rPr>
+        <w:t>TIPO</w:t>
+      </w:r>
+    </w:p>
+    <w:p>
+      <w:pPr>
+        <w:pStyle w:val="ListParagraph"/>
+        <w:numPr>
+          <w:ilvl w:val="0"/>
+          <w:numId w:val="1"/>
+        </w:numPr>
+        <w:rPr>
+          <w:sz w:val="14"/>
+        </w:rPr>
+      </w:pPr>
+      <w:r>
+        <w:rPr>
+          <w:sz w:val="14"/>
+        </w:rPr>
+        <w:t>CANTIDAD</w:t>
+      </w:r>
+    </w:p>
+    <w:p>
+      <w:pPr>
+        <w:pStyle w:val="ListParagraph"/>
+        <w:numPr>
+          <w:ilvl w:val="0"/>
+          <w:numId w:val="1"/>
+        </w:numPr>
+        <w:rPr>
+          <w:sz w:val="14"/>
+        </w:rPr>
+      </w:pPr>
+      <w:r>
+        <w:rPr>
+          <w:sz w:val="14"/>
+        </w:rPr>
+        <w:t>COMENTARIOS</w:t>
+      </w:r>
+    </w:p>
+    <w:p>
+      <w:pPr>
+        <w:rPr>
+          <w:b/>
+          <w:sz w:val="14"/>
+        </w:rPr>
+      </w:pPr>
+      <w:r>
+        <w:rPr>
+          <w:b/>
+          <w:sz w:val="14"/>
+        </w:rPr>
+        <w:t xml:space="preserve">TABLA </w:t>
+      </w:r>
+      <w:r>
+        <w:rPr>
+          <w:b/>
+          <w:sz w:val="14"/>
+        </w:rPr>
+        <w:t>USUARIOS</w:t>
+      </w:r>
+    </w:p>
+    <w:p>
+      <w:pPr>
+        <w:pStyle w:val="ListParagraph"/>
+        <w:numPr>
+          <w:ilvl w:val="0"/>
+          <w:numId w:val="1"/>
+        </w:numPr>
+        <w:rPr>
+          <w:sz w:val="14"/>
+        </w:rPr>
+      </w:pPr>
+      <w:r>
+        <w:rPr>
+          <w:sz w:val="14"/>
+        </w:rPr>
+        <w:t>NOMBRE</w:t>
+      </w:r>
+    </w:p>
+    <w:p>
+      <w:pPr>
+        <w:pStyle w:val="ListParagraph"/>
+        <w:numPr>
+          <w:ilvl w:val="0"/>
+          <w:numId w:val="1"/>
+        </w:numPr>
+        <w:rPr>
+          <w:sz w:val="14"/>
+        </w:rPr>
+      </w:pPr>
+      <w:r>
+        <w:rPr>
+          <w:sz w:val="14"/>
+        </w:rPr>
+        <w:t>APELLIDO</w:t>
+      </w:r>
+    </w:p>
+    <w:p>
+      <w:pPr>
+        <w:pStyle w:val="ListParagraph"/>
+        <w:numPr>
+          <w:ilvl w:val="0"/>
+          <w:numId w:val="1"/>
+        </w:numPr>
+        <w:rPr>
+          <w:sz w:val="14"/>
+        </w:rPr>
+      </w:pPr>
+      <w:r>
+        <w:rPr>
+          <w:sz w:val="14"/>
+        </w:rPr>
+        <w:t>RANGO</w:t>
+      </w:r>
+    </w:p>
+    <w:p>
+      <w:pPr>
+        <w:pStyle w:val="ListParagraph"/>
+        <w:numPr>
+          <w:ilvl w:val="0"/>
+          <w:numId w:val="1"/>
+        </w:numPr>
+        <w:rPr>
+          <w:sz w:val="14"/>
+        </w:rPr>
+      </w:pPr>
+      <w:r>
+        <w:rPr>
+          <w:sz w:val="14"/>
+        </w:rPr>
+        <w:t>EMAIL</w:t>
+      </w:r>
+    </w:p>
+    <w:p>
+      <w:pPr>
+        <w:pStyle w:val="ListParagraph"/>
+        <w:numPr>
+          <w:ilvl w:val="0"/>
+          <w:numId w:val="1"/>
+        </w:numPr>
+        <w:rPr>
+          <w:sz w:val="14"/>
+        </w:rPr>
+      </w:pPr>
+      <w:r>
+        <w:rPr>
+          <w:sz w:val="14"/>
+        </w:rPr>
+        <w:t>PASSWORD</w:t>
+      </w:r>
+    </w:p>
+    <w:p>
+      <w:pPr>
+        <w:rPr>
+          <w:sz w:val="14"/>
+        </w:rPr>
+      </w:pPr>
+    </w:p>
+    <w:p>
+      <w:pPr>
+        <w:rPr>
+          <w:b/>
+          <w:sz w:val="14"/>
+        </w:rPr>
+      </w:pPr>
+      <w:r>
+        <w:rPr>
+          <w:b/>
+          <w:sz w:val="14"/>
+        </w:rPr>
         <w:t>TABLA DATOS USUARIO</w:t>
       </w:r>
     </w:p>
@@ -878,7 +914,6 @@
           <w:b/>
           <w:sz w:val="14"/>
         </w:rPr>
-        <w:lastRenderedPageBreak/>
         <w:t>FUNCION DE ESTADISTICAS</w:t>
       </w:r>
     </w:p>

</xml_diff>